<commit_message>
ajout lien dans site 1
</commit_message>
<xml_diff>
--- a/CV important.docx
+++ b/CV important.docx
@@ -87,6 +87,22 @@
           <w:r>
             <w:t>Mon site web :</w:t>
           </w:r>
+          <w:r>
+            <w:t xml:space="preserve"> </w:t>
+          </w:r>
+          <w:hyperlink r:id="rId11" w:history="1">
+            <w:r>
+              <w:rPr>
+                <w:rStyle w:val="Lienhypertexte"/>
+              </w:rPr>
+              <w:t>https://light-d19.github.io/Light_d/</w:t>
+            </w:r>
+          </w:hyperlink>
+          <w:r>
+            <w:t xml:space="preserve"> </w:t>
+          </w:r>
+          <w:bookmarkStart w:id="0" w:name="_GoBack"/>
+          <w:bookmarkEnd w:id="0"/>
         </w:p>
         <w:p>
           <w:pPr>
@@ -175,7 +191,13 @@
         <w:rPr>
           <w:b w:val="0"/>
         </w:rPr>
-        <w:t>cyber sécurité</w:t>
+        <w:t>Cyber</w:t>
+      </w:r>
+      <w:r>
+        <w:rPr>
+          <w:b w:val="0"/>
+        </w:rPr>
+        <w:t>sécurité</w:t>
       </w:r>
       <w:r>
         <w:rPr>
@@ -205,7 +227,13 @@
         <w:rPr>
           <w:b w:val="0"/>
         </w:rPr>
-        <w:t>Cyber sécurité</w:t>
+        <w:t>Cyber</w:t>
+      </w:r>
+      <w:r>
+        <w:rPr>
+          <w:b w:val="0"/>
+        </w:rPr>
+        <w:t>sécurité</w:t>
       </w:r>
       <w:r>
         <w:rPr>
@@ -217,7 +245,19 @@
         <w:rPr>
           <w:b w:val="0"/>
         </w:rPr>
-        <w:t>, je suis prêt(e) à m’investir pleinement dans cette nouvelle étape de mon parcours académique</w:t>
+        <w:t xml:space="preserve">, je suis </w:t>
+      </w:r>
+      <w:r>
+        <w:rPr>
+          <w:b w:val="0"/>
+        </w:rPr>
+        <w:t>prêt</w:t>
+      </w:r>
+      <w:r>
+        <w:rPr>
+          <w:b w:val="0"/>
+        </w:rPr>
+        <w:t xml:space="preserve"> à m’investir pleinement dans cette nouvelle étape de mon parcours académique</w:t>
       </w:r>
       <w:r>
         <w:rPr>
@@ -240,6 +280,7 @@
         <w:t>Cursus scolaire</w:t>
       </w:r>
     </w:p>
+    <w:p/>
     <w:tbl>
       <w:tblPr>
         <w:tblStyle w:val="Grilledutableau"/>
@@ -602,8 +643,6 @@
         </w:rPr>
         <w:t>Informatique : Maitrise de Github et Git.</w:t>
       </w:r>
-      <w:bookmarkStart w:id="0" w:name="_GoBack"/>
-      <w:bookmarkEnd w:id="0"/>
     </w:p>
     <w:p>
       <w:pPr>
@@ -649,6 +688,17 @@
         </w:rPr>
         <w:t xml:space="preserve">Centre d’intérêt </w:t>
       </w:r>
+    </w:p>
+    <w:p>
+      <w:pPr>
+        <w:spacing w:after="0"/>
+        <w:rPr>
+          <w:b/>
+          <w:color w:val="6F654B" w:themeColor="text1" w:themeTint="BF"/>
+          <w:sz w:val="24"/>
+          <w:szCs w:val="24"/>
+        </w:rPr>
+      </w:pPr>
     </w:p>
     <w:p>
       <w:pPr>
@@ -772,10 +822,10 @@
       </w:pPr>
     </w:p>
     <w:sectPr>
-      <w:headerReference w:type="even" r:id="rId11"/>
-      <w:footerReference w:type="even" r:id="rId12"/>
-      <w:footerReference w:type="default" r:id="rId13"/>
-      <w:headerReference w:type="first" r:id="rId14"/>
+      <w:headerReference w:type="even" r:id="rId12"/>
+      <w:footerReference w:type="even" r:id="rId13"/>
+      <w:footerReference w:type="default" r:id="rId14"/>
+      <w:headerReference w:type="first" r:id="rId15"/>
       <w:pgSz w:w="11907" w:h="16839"/>
       <w:pgMar w:top="1985" w:right="1418" w:bottom="1440" w:left="1751" w:header="709" w:footer="709" w:gutter="0"/>
       <w:cols w:space="720"/>
@@ -5119,9 +5169,9 @@
     <w:rsid w:val="004403AC"/>
     <w:rsid w:val="0048766A"/>
     <w:rsid w:val="007257C2"/>
+    <w:rsid w:val="00AC567D"/>
     <w:rsid w:val="00B20B9F"/>
     <w:rsid w:val="00C912D6"/>
-    <w:rsid w:val="00CF5AC6"/>
     <w:rsid w:val="00ED7F88"/>
     <w:rsid w:val="00FE3CAA"/>
     <w:rsid w:val="00FE5371"/>
@@ -5943,7 +5993,7 @@
 </file>
 
 <file path=customXml/itemProps3.xml><?xml version="1.0" encoding="utf-8"?>
-<ds:datastoreItem xmlns:ds="http://schemas.openxmlformats.org/officeDocument/2006/customXml" ds:itemID="{41D9283A-C394-496A-85BE-22FF8CBD7AEB}">
+<ds:datastoreItem xmlns:ds="http://schemas.openxmlformats.org/officeDocument/2006/customXml" ds:itemID="{E4847B3E-5C3B-4FF6-979C-9000DE6990EB}">
   <ds:schemaRefs>
     <ds:schemaRef ds:uri="http://schemas.openxmlformats.org/officeDocument/2006/bibliography"/>
   </ds:schemaRefs>

</xml_diff>